<commit_message>
Organized old files to conform with current project template
</commit_message>
<xml_diff>
--- a/projects/eff_com_div/docs/Lonsdorf et al. 2013.docx
+++ b/projects/eff_com_div/docs/Lonsdorf et al. 2013.docx
@@ -7,16 +7,26 @@
         <w:spacing w:line="480" w:lineRule="auto"/>
         <w:jc w:val="center"/>
         <w:rPr>
+          <w:ins w:id="0" w:author="Matthew K. Lau" w:date="2013-09-13T13:50:00Z"/>
           <w:b/>
         </w:rPr>
       </w:pPr>
-      <w:r>
+    </w:p>
+    <w:p>
+      <w:pPr>
+        <w:spacing w:line="480" w:lineRule="auto"/>
+        <w:jc w:val="center"/>
         <w:rPr>
           <w:b/>
         </w:rPr>
+      </w:pPr>
+      <w:r>
+        <w:rPr>
+          <w:b/>
+        </w:rPr>
         <w:t>HOW TANGLED IS THE BANK?</w:t>
       </w:r>
-      <w:ins w:id="0" w:author="tgw" w:date="2010-04-29T10:09:00Z">
+      <w:ins w:id="1" w:author="tgw" w:date="2010-04-29T10:09:00Z">
         <w:r>
           <w:rPr>
             <w:b/>
@@ -71,7 +81,7 @@
         </w:rPr>
         <w:t>,</w:t>
       </w:r>
-      <w:del w:id="1" w:author="tgw" w:date="2010-04-29T09:49:00Z">
+      <w:del w:id="2" w:author="tgw" w:date="2010-04-29T09:49:00Z">
         <w:r>
           <w:rPr>
             <w:vertAlign w:val="superscript"/>
@@ -91,7 +101,7 @@
         </w:rPr>
         <w:t>,</w:t>
       </w:r>
-      <w:del w:id="2" w:author="tgw" w:date="2010-04-29T09:49:00Z">
+      <w:del w:id="3" w:author="tgw" w:date="2010-04-29T09:49:00Z">
         <w:r>
           <w:rPr>
             <w:vertAlign w:val="superscript"/>
@@ -436,7 +446,7 @@
         </w:rPr>
         <w:t>, a quantitative measure of the number of species that influence total selection on traits involved in interspecific interactions within any given community.  We report three key findings:  First, we show how the total opportunity for selection on a trait can be partitioned among ecological contexts of interspecific interactions and used to</w:t>
       </w:r>
-      <w:del w:id="3" w:author="tgw" w:date="2010-04-29T09:51:00Z">
+      <w:del w:id="4" w:author="tgw" w:date="2010-04-29T09:51:00Z">
         <w:r>
           <w:rPr>
             <w:color w:val="000000"/>
@@ -516,7 +526,7 @@
         </w:rPr>
         <w:t>involving foundation</w:t>
       </w:r>
-      <w:ins w:id="4" w:author="tgw" w:date="2010-04-29T09:52:00Z">
+      <w:ins w:id="5" w:author="tgw" w:date="2010-04-29T09:52:00Z">
         <w:r>
           <w:rPr>
             <w:color w:val="000000"/>
@@ -524,7 +534,7 @@
           <w:t xml:space="preserve"> species</w:t>
         </w:r>
       </w:ins>
-      <w:ins w:id="5" w:author="tgw" w:date="2010-04-29T09:53:00Z">
+      <w:ins w:id="6" w:author="tgw" w:date="2010-04-29T09:53:00Z">
         <w:r>
           <w:rPr>
             <w:color w:val="000000"/>
@@ -532,7 +542,7 @@
           <w:t xml:space="preserve">; i.e., relatively few species </w:t>
         </w:r>
       </w:ins>
-      <w:ins w:id="6" w:author="tgw" w:date="2010-04-29T09:54:00Z">
+      <w:ins w:id="7" w:author="tgw" w:date="2010-04-29T09:54:00Z">
         <w:r>
           <w:rPr>
             <w:color w:val="000000"/>
@@ -540,7 +550,7 @@
           <w:t xml:space="preserve">can </w:t>
         </w:r>
       </w:ins>
-      <w:ins w:id="7" w:author="tgw" w:date="2010-04-29T09:55:00Z">
+      <w:ins w:id="8" w:author="tgw" w:date="2010-04-29T09:55:00Z">
         <w:r>
           <w:rPr>
             <w:color w:val="000000"/>
@@ -548,7 +558,7 @@
           <w:t>“</w:t>
         </w:r>
       </w:ins>
-      <w:ins w:id="8" w:author="tgw" w:date="2010-04-29T09:54:00Z">
+      <w:ins w:id="9" w:author="tgw" w:date="2010-04-29T09:54:00Z">
         <w:r>
           <w:rPr>
             <w:color w:val="000000"/>
@@ -556,7 +566,7 @@
           <w:t>drive</w:t>
         </w:r>
       </w:ins>
-      <w:ins w:id="9" w:author="tgw" w:date="2010-04-29T09:55:00Z">
+      <w:ins w:id="10" w:author="tgw" w:date="2010-04-29T09:55:00Z">
         <w:r>
           <w:rPr>
             <w:color w:val="000000"/>
@@ -564,7 +574,7 @@
           <w:t>”</w:t>
         </w:r>
       </w:ins>
-      <w:ins w:id="10" w:author="tgw" w:date="2010-04-29T09:54:00Z">
+      <w:ins w:id="11" w:author="tgw" w:date="2010-04-29T09:54:00Z">
         <w:r>
           <w:rPr>
             <w:color w:val="000000"/>
@@ -584,7 +594,7 @@
         </w:rPr>
         <w:t>Third</w:t>
       </w:r>
-      <w:ins w:id="11" w:author="tgw" w:date="2010-04-29T09:52:00Z">
+      <w:ins w:id="12" w:author="tgw" w:date="2010-04-29T09:52:00Z">
         <w:r>
           <w:rPr>
             <w:color w:val="000000"/>
@@ -598,7 +608,7 @@
         </w:rPr>
         <w:t xml:space="preserve"> heritable variation in traits of foundation species involved in interspecific interactions will </w:t>
       </w:r>
-      <w:del w:id="12" w:author="Stephen M. Shuster" w:date="2010-04-29T14:46:00Z">
+      <w:del w:id="13" w:author="Stephen M. Shuster" w:date="2010-04-29T14:46:00Z">
         <w:r>
           <w:rPr>
             <w:color w:val="000000"/>
@@ -606,7 +616,7 @@
           <w:delText xml:space="preserve">cause </w:delText>
         </w:r>
       </w:del>
-      <w:ins w:id="13" w:author="Stephen M. Shuster" w:date="2010-04-29T14:46:00Z">
+      <w:ins w:id="14" w:author="Stephen M. Shuster" w:date="2010-04-29T14:46:00Z">
         <w:r>
           <w:rPr>
             <w:color w:val="000000"/>
@@ -696,8 +706,8 @@
         </w:rPr>
         <w:t xml:space="preserve">for interacting species is </w:t>
       </w:r>
-      <w:ins w:id="14" w:author="tgw" w:date="2010-04-29T09:56:00Z">
-        <w:del w:id="15" w:author="Stephen M. Shuster" w:date="2010-04-29T14:48:00Z">
+      <w:ins w:id="15" w:author="tgw" w:date="2010-04-29T09:56:00Z">
+        <w:del w:id="16" w:author="Stephen M. Shuster" w:date="2010-04-29T14:48:00Z">
           <w:r>
             <w:rPr>
               <w:color w:val="000000"/>
@@ -902,7 +912,7 @@
       <w:r>
         <w:t xml:space="preserve"> et al. 2006</w:t>
       </w:r>
-      <w:ins w:id="16" w:author="tgw" w:date="2010-04-29T09:57:00Z">
+      <w:ins w:id="17" w:author="tgw" w:date="2010-04-29T09:57:00Z">
         <w:r>
           <w:t>;</w:t>
         </w:r>
@@ -1091,12 +1101,12 @@
       <w:r>
         <w:t xml:space="preserve">.  Thus, the genetic-based impacts of these species are especially important to quantify and understand as they are by definition </w:t>
       </w:r>
-      <w:ins w:id="17" w:author="tgw" w:date="2010-04-29T10:08:00Z">
+      <w:ins w:id="18" w:author="tgw" w:date="2010-04-29T10:08:00Z">
         <w:r>
           <w:t>“</w:t>
         </w:r>
       </w:ins>
-      <w:del w:id="18" w:author="tgw" w:date="2010-04-29T10:08:00Z">
+      <w:del w:id="19" w:author="tgw" w:date="2010-04-29T10:08:00Z">
         <w:r>
           <w:delText>‘</w:delText>
         </w:r>
@@ -1104,12 +1114,12 @@
       <w:r>
         <w:t>community drivers</w:t>
       </w:r>
-      <w:ins w:id="19" w:author="tgw" w:date="2010-04-29T10:08:00Z">
+      <w:ins w:id="20" w:author="tgw" w:date="2010-04-29T10:08:00Z">
         <w:r>
           <w:t>”</w:t>
         </w:r>
       </w:ins>
-      <w:del w:id="20" w:author="tgw" w:date="2010-04-29T10:08:00Z">
+      <w:del w:id="21" w:author="tgw" w:date="2010-04-29T10:08:00Z">
         <w:r>
           <w:delText>’</w:delText>
         </w:r>
@@ -1117,7 +1127,7 @@
       <w:r>
         <w:t>.  Although</w:t>
       </w:r>
-      <w:del w:id="21" w:author="tgw" w:date="2010-04-29T09:59:00Z">
+      <w:del w:id="22" w:author="tgw" w:date="2010-04-29T09:59:00Z">
         <w:r>
           <w:delText xml:space="preserve"> here</w:delText>
         </w:r>
@@ -1125,21 +1135,21 @@
       <w:r>
         <w:t xml:space="preserve"> we focus on these foundation species for simplicity, </w:t>
       </w:r>
-      <w:ins w:id="22" w:author="Stephen M. Shuster" w:date="2010-04-29T14:51:00Z">
+      <w:ins w:id="23" w:author="Stephen M. Shuster" w:date="2010-04-29T14:51:00Z">
         <w:r>
           <w:t xml:space="preserve">it is important to emphasize that non-foundation species can also affect dependent communities; </w:t>
         </w:r>
       </w:ins>
-      <w:commentRangeStart w:id="23"/>
+      <w:commentRangeStart w:id="24"/>
       <w:r>
         <w:t xml:space="preserve">indeed, because their effects are presumed to be small much less research has been devoted to such species </w:t>
       </w:r>
-      <w:commentRangeEnd w:id="23"/>
+      <w:commentRangeEnd w:id="24"/>
       <w:r>
         <w:rPr>
           <w:rStyle w:val="CommentReference"/>
         </w:rPr>
-        <w:commentReference w:id="23"/>
+        <w:commentReference w:id="24"/>
       </w:r>
       <w:r>
         <w:t xml:space="preserve">(e.g., Johnson and </w:t>
@@ -1204,12 +1214,12 @@
       <w:r>
         <w:t>The second approach complements the first by emphasizing that trait evolution within a plant species can depend on the ecological context of interacting herbivorous insect species.  Stated differently, selection on traits is diffuse rather than pairwise, and depends on the fitness consequences of genetically</w:t>
       </w:r>
-      <w:ins w:id="24" w:author="tgw" w:date="2010-04-29T10:02:00Z">
+      <w:ins w:id="25" w:author="tgw" w:date="2010-04-29T10:02:00Z">
         <w:r>
           <w:t>-</w:t>
         </w:r>
       </w:ins>
-      <w:del w:id="25" w:author="tgw" w:date="2010-04-29T10:02:00Z">
+      <w:del w:id="26" w:author="tgw" w:date="2010-04-29T10:02:00Z">
         <w:r>
           <w:delText xml:space="preserve"> </w:delText>
         </w:r>
@@ -1343,16 +1353,16 @@
       <w:r>
         <w:t xml:space="preserve"> et al. 2006; Keith et al. 2010) and even ecosystem processes such as </w:t>
       </w:r>
-      <w:commentRangeStart w:id="26"/>
+      <w:commentRangeStart w:id="27"/>
       <w:r>
         <w:t xml:space="preserve">nutrient cycling </w:t>
       </w:r>
-      <w:commentRangeEnd w:id="26"/>
+      <w:commentRangeEnd w:id="27"/>
       <w:r>
         <w:rPr>
           <w:rStyle w:val="CommentReference"/>
         </w:rPr>
-        <w:commentReference w:id="26"/>
+        <w:commentReference w:id="27"/>
       </w:r>
       <w:r>
         <w:t>(</w:t>
@@ -1374,7 +1384,7 @@
       <w:r>
         <w:t>A growing body of research indicates that community genetics is generally applicable to many aspects of community</w:t>
       </w:r>
-      <w:del w:id="27" w:author="tgw" w:date="2010-04-29T10:09:00Z">
+      <w:del w:id="28" w:author="tgw" w:date="2010-04-29T10:09:00Z">
         <w:r>
           <w:delText xml:space="preserve"> ecology</w:delText>
         </w:r>
@@ -1442,7 +1452,6 @@
       <w:r>
         <w:t xml:space="preserve"> species.  </w:t>
       </w:r>
-      <w:bookmarkStart w:id="28" w:name="_GoBack"/>
       <w:r>
         <w:t>To accomplish this goal, we:  (1)</w:t>
       </w:r>
@@ -1480,11 +1489,7 @@
         <w:t xml:space="preserve"> from a fitness standpoint</w:t>
       </w:r>
       <w:r>
-        <w:t xml:space="preserve">, then (3) identify the relative contribution of selection acting within and among species to the total opportunity for selection acting within a community context and finally, (4) introduce “effective community diversity” as a measure of the diversity of selective agents one species faces.  </w:t>
-      </w:r>
-      <w:bookmarkEnd w:id="28"/>
-      <w:r>
-        <w:t xml:space="preserve">This approach has been introduced to understand the consequence for trait evolution of indirect genetic effects (IGEs) through interactions between individuals of the same species (Moore et al 1997; Wolf et al. 1998, 2001; </w:t>
+        <w:t xml:space="preserve">, then (3) identify the relative contribution of selection acting within and among species to the total opportunity for selection acting within a community context and finally, (4) introduce “effective community diversity” as a measure of the diversity of selective agents one species faces.  This approach has been introduced to understand the consequence for trait evolution of indirect genetic effects (IGEs) through interactions between individuals of the same species (Moore et al 1997; Wolf et al. 1998, 2001; </w:t>
       </w:r>
       <w:proofErr w:type="spellStart"/>
       <w:r>
@@ -2064,7 +2069,7 @@
         <w:rPr>
           <w:position w:val="-28"/>
         </w:rPr>
-        <w:object w:dxaOrig="3080" w:dyaOrig="680">
+        <w:object w:dxaOrig="3080" w:dyaOrig="680" w14:anchorId="0E49AB9F">
           <v:shapetype id="_x0000_t75" coordsize="21600,21600" o:spt="75" o:preferrelative="t" path="m@4@5l@4@11@9@11@9@5xe" filled="f" stroked="f">
             <v:stroke joinstyle="miter"/>
             <v:formulas>
@@ -2084,10 +2089,10 @@
             <v:path o:extrusionok="f" gradientshapeok="t" o:connecttype="rect"/>
             <o:lock v:ext="edit" aspectratio="t"/>
           </v:shapetype>
-          <v:shape id="_x0000_i1025" type="#_x0000_t75" style="width:150.95pt;height:33.6pt" o:ole="">
+          <v:shape id="_x0000_i1025" type="#_x0000_t75" style="width:150.95pt;height:33.7pt" o:ole="">
             <v:imagedata r:id="rId9" o:title=""/>
           </v:shape>
-          <o:OLEObject Type="Embed" ProgID="Equation.DSMT4" ShapeID="_x0000_i1025" DrawAspect="Content" ObjectID="_1313741371" r:id="rId10"/>
+          <o:OLEObject Type="Embed" ProgID="Equation.DSMT4" ShapeID="_x0000_i1025" DrawAspect="Content" ObjectID="_1314696712" r:id="rId10"/>
         </w:object>
       </w:r>
       <w:r>
@@ -2217,7 +2222,7 @@
         <w:rPr>
           <w:noProof/>
         </w:rPr>
-        <w:pict>
+        <w:pict w14:anchorId="3B49BBBE">
           <v:shapetype id="_x0000_t202" coordsize="21600,21600" o:spt="202" path="m0,0l0,21600,21600,21600,21600,0xe">
             <v:stroke joinstyle="miter"/>
             <v:path gradientshapeok="t" o:connecttype="rect"/>
@@ -2887,11 +2892,11 @@
         <w:rPr>
           <w:position w:val="-34"/>
         </w:rPr>
-        <w:object w:dxaOrig="2380" w:dyaOrig="800">
-          <v:shape id="_x0000_i1026" type="#_x0000_t75" style="width:119.45pt;height:40pt" o:ole="">
+        <w:object w:dxaOrig="2380" w:dyaOrig="800" w14:anchorId="16B43EB8">
+          <v:shape id="_x0000_i1026" type="#_x0000_t75" style="width:119.6pt;height:40.05pt" o:ole="">
             <v:imagedata r:id="rId11" o:title=""/>
           </v:shape>
-          <o:OLEObject Type="Embed" ProgID="Equation.DSMT4" ShapeID="_x0000_i1026" DrawAspect="Content" ObjectID="_1313741372" r:id="rId12"/>
+          <o:OLEObject Type="Embed" ProgID="Equation.DSMT4" ShapeID="_x0000_i1026" DrawAspect="Content" ObjectID="_1314696713" r:id="rId12"/>
         </w:object>
       </w:r>
       <w:r>
@@ -2924,11 +2929,11 @@
         <w:rPr>
           <w:position w:val="-12"/>
         </w:rPr>
-        <w:object w:dxaOrig="220" w:dyaOrig="360">
-          <v:shape id="_x0000_i1027" type="#_x0000_t75" style="width:11.2pt;height:18.15pt" o:ole="">
+        <w:object w:dxaOrig="220" w:dyaOrig="360" w14:anchorId="1BD6D264">
+          <v:shape id="_x0000_i1027" type="#_x0000_t75" style="width:11.05pt;height:18pt" o:ole="">
             <v:imagedata r:id="rId13" o:title=""/>
           </v:shape>
-          <o:OLEObject Type="Embed" ProgID="Equation.DSMT4" ShapeID="_x0000_i1027" DrawAspect="Content" ObjectID="_1313741373" r:id="rId14"/>
+          <o:OLEObject Type="Embed" ProgID="Equation.DSMT4" ShapeID="_x0000_i1027" DrawAspect="Content" ObjectID="_1314696714" r:id="rId14"/>
         </w:object>
       </w:r>
       <w:r>
@@ -2938,11 +2943,11 @@
         <w:rPr>
           <w:position w:val="-12"/>
         </w:rPr>
-        <w:object w:dxaOrig="340" w:dyaOrig="380">
-          <v:shape id="_x0000_i1028" type="#_x0000_t75" style="width:17.05pt;height:19.75pt" o:ole="">
+        <w:object w:dxaOrig="340" w:dyaOrig="380" w14:anchorId="1B520CFD">
+          <v:shape id="_x0000_i1028" type="#_x0000_t75" style="width:16.85pt;height:19.75pt" o:ole="">
             <v:imagedata r:id="rId15" o:title=""/>
           </v:shape>
-          <o:OLEObject Type="Embed" ProgID="Equation.DSMT4" ShapeID="_x0000_i1028" DrawAspect="Content" ObjectID="_1313741374" r:id="rId16"/>
+          <o:OLEObject Type="Embed" ProgID="Equation.DSMT4" ShapeID="_x0000_i1028" DrawAspect="Content" ObjectID="_1314696715" r:id="rId16"/>
         </w:object>
       </w:r>
       <w:r>
@@ -3025,11 +3030,11 @@
         <w:rPr>
           <w:position w:val="-30"/>
         </w:rPr>
-        <w:object w:dxaOrig="1579" w:dyaOrig="700">
-          <v:shape id="_x0000_i1029" type="#_x0000_t75" style="width:76.25pt;height:34.65pt" o:ole="">
+        <w:object w:dxaOrig="1579" w:dyaOrig="700" w14:anchorId="35C90467">
+          <v:shape id="_x0000_i1029" type="#_x0000_t75" style="width:76.05pt;height:34.85pt" o:ole="">
             <v:imagedata r:id="rId17" o:title=""/>
           </v:shape>
-          <o:OLEObject Type="Embed" ProgID="Equation.DSMT4" ShapeID="_x0000_i1029" DrawAspect="Content" ObjectID="_1313741375" r:id="rId18"/>
+          <o:OLEObject Type="Embed" ProgID="Equation.DSMT4" ShapeID="_x0000_i1029" DrawAspect="Content" ObjectID="_1314696716" r:id="rId18"/>
         </w:object>
       </w:r>
       <w:r>
@@ -3228,11 +3233,11 @@
         <w:rPr>
           <w:position w:val="-12"/>
         </w:rPr>
-        <w:object w:dxaOrig="1080" w:dyaOrig="360">
-          <v:shape id="_x0000_i1030" type="#_x0000_t75" style="width:53.85pt;height:18.15pt" o:ole="">
+        <w:object w:dxaOrig="1080" w:dyaOrig="360" w14:anchorId="7BBAA99F">
+          <v:shape id="_x0000_i1030" type="#_x0000_t75" style="width:54pt;height:18pt" o:ole="">
             <v:imagedata r:id="rId19" o:title=""/>
           </v:shape>
-          <o:OLEObject Type="Embed" ProgID="Equation.DSMT4" ShapeID="_x0000_i1030" DrawAspect="Content" ObjectID="_1313741376" r:id="rId20"/>
+          <o:OLEObject Type="Embed" ProgID="Equation.DSMT4" ShapeID="_x0000_i1030" DrawAspect="Content" ObjectID="_1314696717" r:id="rId20"/>
         </w:object>
       </w:r>
       <w:r>
@@ -3295,11 +3300,11 @@
         <w:rPr>
           <w:position w:val="-12"/>
         </w:rPr>
-        <w:object w:dxaOrig="220" w:dyaOrig="360">
-          <v:shape id="_x0000_i1031" type="#_x0000_t75" style="width:11.2pt;height:18.15pt" o:ole="">
+        <w:object w:dxaOrig="220" w:dyaOrig="360" w14:anchorId="430A4088">
+          <v:shape id="_x0000_i1031" type="#_x0000_t75" style="width:11.05pt;height:18pt" o:ole="">
             <v:imagedata r:id="rId21" o:title=""/>
           </v:shape>
-          <o:OLEObject Type="Embed" ProgID="Equation.DSMT4" ShapeID="_x0000_i1031" DrawAspect="Content" ObjectID="_1313741377" r:id="rId22"/>
+          <o:OLEObject Type="Embed" ProgID="Equation.DSMT4" ShapeID="_x0000_i1031" DrawAspect="Content" ObjectID="_1314696718" r:id="rId22"/>
         </w:object>
       </w:r>
       <w:r>
@@ -3352,11 +3357,11 @@
         <w:rPr>
           <w:position w:val="-28"/>
         </w:rPr>
-        <w:object w:dxaOrig="1620" w:dyaOrig="720">
-          <v:shape id="_x0000_i1032" type="#_x0000_t75" style="width:81.05pt;height:36.25pt" o:ole="">
+        <w:object w:dxaOrig="1620" w:dyaOrig="720" w14:anchorId="7B5A8056">
+          <v:shape id="_x0000_i1032" type="#_x0000_t75" style="width:81.3pt;height:36pt" o:ole="">
             <v:imagedata r:id="rId23" o:title=""/>
           </v:shape>
-          <o:OLEObject Type="Embed" ProgID="Equation.DSMT4" ShapeID="_x0000_i1032" DrawAspect="Content" ObjectID="_1313741378" r:id="rId24"/>
+          <o:OLEObject Type="Embed" ProgID="Equation.DSMT4" ShapeID="_x0000_i1032" DrawAspect="Content" ObjectID="_1314696719" r:id="rId24"/>
         </w:object>
       </w:r>
       <w:commentRangeEnd w:id="50"/>
@@ -3419,11 +3424,11 @@
         <w:rPr>
           <w:position w:val="-28"/>
         </w:rPr>
-        <w:object w:dxaOrig="2060" w:dyaOrig="720">
-          <v:shape id="_x0000_i1033" type="#_x0000_t75" style="width:101.85pt;height:36.25pt" o:ole="">
+        <w:object w:dxaOrig="2060" w:dyaOrig="720" w14:anchorId="59FA68C3">
+          <v:shape id="_x0000_i1033" type="#_x0000_t75" style="width:101.6pt;height:36pt" o:ole="">
             <v:imagedata r:id="rId25" o:title=""/>
           </v:shape>
-          <o:OLEObject Type="Embed" ProgID="Equation.DSMT4" ShapeID="_x0000_i1033" DrawAspect="Content" ObjectID="_1313741379" r:id="rId26"/>
+          <o:OLEObject Type="Embed" ProgID="Equation.DSMT4" ShapeID="_x0000_i1033" DrawAspect="Content" ObjectID="_1314696720" r:id="rId26"/>
         </w:object>
       </w:r>
       <w:r>
@@ -3485,11 +3490,11 @@
         <w:rPr>
           <w:position w:val="-30"/>
         </w:rPr>
-        <w:object w:dxaOrig="840" w:dyaOrig="720">
-          <v:shape id="_x0000_i1034" type="#_x0000_t75" style="width:42.65pt;height:36.25pt" o:ole="">
+        <w:object w:dxaOrig="840" w:dyaOrig="720" w14:anchorId="7691F50D">
+          <v:shape id="_x0000_i1034" type="#_x0000_t75" style="width:42.4pt;height:36pt" o:ole="">
             <v:imagedata r:id="rId27" o:title=""/>
           </v:shape>
-          <o:OLEObject Type="Embed" ProgID="Equation.DSMT4" ShapeID="_x0000_i1034" DrawAspect="Content" ObjectID="_1313741380" r:id="rId28"/>
+          <o:OLEObject Type="Embed" ProgID="Equation.DSMT4" ShapeID="_x0000_i1034" DrawAspect="Content" ObjectID="_1314696721" r:id="rId28"/>
         </w:object>
       </w:r>
       <w:r>
@@ -3576,11 +3581,11 @@
         <w:rPr>
           <w:position w:val="-30"/>
         </w:rPr>
-        <w:object w:dxaOrig="1719" w:dyaOrig="740">
-          <v:shape id="_x0000_i1035" type="#_x0000_t75" style="width:86.4pt;height:36.8pt" o:ole="">
+        <w:object w:dxaOrig="1719" w:dyaOrig="740" w14:anchorId="5872E95C">
+          <v:shape id="_x0000_i1035" type="#_x0000_t75" style="width:86.5pt;height:36.6pt" o:ole="">
             <v:imagedata r:id="rId29" o:title=""/>
           </v:shape>
-          <o:OLEObject Type="Embed" ProgID="Equation.DSMT4" ShapeID="_x0000_i1035" DrawAspect="Content" ObjectID="_1313741381" r:id="rId30"/>
+          <o:OLEObject Type="Embed" ProgID="Equation.DSMT4" ShapeID="_x0000_i1035" DrawAspect="Content" ObjectID="_1314696722" r:id="rId30"/>
         </w:object>
       </w:r>
       <w:r>
@@ -3786,11 +3791,11 @@
         <w:rPr>
           <w:position w:val="-62"/>
         </w:rPr>
-        <w:object w:dxaOrig="1440" w:dyaOrig="1060">
+        <w:object w:dxaOrig="1440" w:dyaOrig="1060" w14:anchorId="4B6F4F27">
           <v:shape id="_x0000_i1036" type="#_x0000_t75" style="width:1in;height:52.25pt" o:ole="">
             <v:imagedata r:id="rId31" o:title=""/>
           </v:shape>
-          <o:OLEObject Type="Embed" ProgID="Equation.DSMT4" ShapeID="_x0000_i1036" DrawAspect="Content" ObjectID="_1313741382" r:id="rId32"/>
+          <o:OLEObject Type="Embed" ProgID="Equation.DSMT4" ShapeID="_x0000_i1036" DrawAspect="Content" ObjectID="_1314696723" r:id="rId32"/>
         </w:object>
       </w:r>
       <w:r>
@@ -3834,11 +3839,11 @@
         <w:rPr>
           <w:position w:val="-14"/>
         </w:rPr>
-        <w:object w:dxaOrig="780" w:dyaOrig="380">
-          <v:shape id="_x0000_i1037" type="#_x0000_t75" style="width:37.35pt;height:19.75pt" o:ole="">
+        <w:object w:dxaOrig="780" w:dyaOrig="380" w14:anchorId="083C781E">
+          <v:shape id="_x0000_i1037" type="#_x0000_t75" style="width:37.15pt;height:19.75pt" o:ole="">
             <v:imagedata r:id="rId33" o:title=""/>
           </v:shape>
-          <o:OLEObject Type="Embed" ProgID="Equation.DSMT4" ShapeID="_x0000_i1037" DrawAspect="Content" ObjectID="_1313741383" r:id="rId34"/>
+          <o:OLEObject Type="Embed" ProgID="Equation.DSMT4" ShapeID="_x0000_i1037" DrawAspect="Content" ObjectID="_1314696724" r:id="rId34"/>
         </w:object>
       </w:r>
       <w:r>
@@ -3881,11 +3886,11 @@
         <w:rPr>
           <w:position w:val="-30"/>
         </w:rPr>
-        <w:object w:dxaOrig="1320" w:dyaOrig="760">
-          <v:shape id="_x0000_i1038" type="#_x0000_t75" style="width:66.15pt;height:37.35pt" o:ole="">
+        <w:object w:dxaOrig="1320" w:dyaOrig="760" w14:anchorId="12D8CE6C">
+          <v:shape id="_x0000_i1038" type="#_x0000_t75" style="width:66.2pt;height:37.15pt" o:ole="">
             <v:imagedata r:id="rId35" o:title=""/>
           </v:shape>
-          <o:OLEObject Type="Embed" ProgID="Equation.DSMT4" ShapeID="_x0000_i1038" DrawAspect="Content" ObjectID="_1313741384" r:id="rId36"/>
+          <o:OLEObject Type="Embed" ProgID="Equation.DSMT4" ShapeID="_x0000_i1038" DrawAspect="Content" ObjectID="_1314696725" r:id="rId36"/>
         </w:object>
       </w:r>
       <w:r>
@@ -3939,11 +3944,11 @@
         <w:rPr>
           <w:position w:val="-30"/>
         </w:rPr>
-        <w:object w:dxaOrig="800" w:dyaOrig="720">
-          <v:shape id="_x0000_i1039" type="#_x0000_t75" style="width:40pt;height:36.25pt" o:ole="">
+        <w:object w:dxaOrig="800" w:dyaOrig="720" w14:anchorId="2273CF91">
+          <v:shape id="_x0000_i1039" type="#_x0000_t75" style="width:40.05pt;height:36pt" o:ole="">
             <v:imagedata r:id="rId37" o:title=""/>
           </v:shape>
-          <o:OLEObject Type="Embed" ProgID="Equation.DSMT4" ShapeID="_x0000_i1039" DrawAspect="Content" ObjectID="_1313741385" r:id="rId38"/>
+          <o:OLEObject Type="Embed" ProgID="Equation.DSMT4" ShapeID="_x0000_i1039" DrawAspect="Content" ObjectID="_1314696726" r:id="rId38"/>
         </w:object>
       </w:r>
       <w:r>
@@ -4030,11 +4035,11 @@
         <w:rPr>
           <w:position w:val="-64"/>
         </w:rPr>
-        <w:object w:dxaOrig="1260" w:dyaOrig="1020">
-          <v:shape id="_x0000_i1040" type="#_x0000_t75" style="width:62.95pt;height:51.2pt" o:ole="">
+        <w:object w:dxaOrig="1260" w:dyaOrig="1020" w14:anchorId="4FEEA858">
+          <v:shape id="_x0000_i1040" type="#_x0000_t75" style="width:62.7pt;height:51.1pt" o:ole="">
             <v:imagedata r:id="rId39" o:title=""/>
           </v:shape>
-          <o:OLEObject Type="Embed" ProgID="Equation.DSMT4" ShapeID="_x0000_i1040" DrawAspect="Content" ObjectID="_1313741386" r:id="rId40"/>
+          <o:OLEObject Type="Embed" ProgID="Equation.DSMT4" ShapeID="_x0000_i1040" DrawAspect="Content" ObjectID="_1314696727" r:id="rId40"/>
         </w:object>
       </w:r>
       <w:r>
@@ -4343,11 +4348,11 @@
         <w:rPr>
           <w:position w:val="-30"/>
         </w:rPr>
-        <w:object w:dxaOrig="3200" w:dyaOrig="740">
-          <v:shape id="_x0000_i1041" type="#_x0000_t75" style="width:156.8pt;height:36.8pt" o:ole="">
+        <w:object w:dxaOrig="3200" w:dyaOrig="740" w14:anchorId="11BD1A6D">
+          <v:shape id="_x0000_i1041" type="#_x0000_t75" style="width:156.75pt;height:36.6pt" o:ole="">
             <v:imagedata r:id="rId41" o:title=""/>
           </v:shape>
-          <o:OLEObject Type="Embed" ProgID="Equation.DSMT4" ShapeID="_x0000_i1041" DrawAspect="Content" ObjectID="_1313741387" r:id="rId42"/>
+          <o:OLEObject Type="Embed" ProgID="Equation.DSMT4" ShapeID="_x0000_i1041" DrawAspect="Content" ObjectID="_1314696728" r:id="rId42"/>
         </w:object>
       </w:r>
       <w:r>
@@ -4443,11 +4448,11 @@
           <w:color w:val="000000"/>
           <w:position w:val="-14"/>
         </w:rPr>
-        <w:object w:dxaOrig="360" w:dyaOrig="400">
-          <v:shape id="_x0000_i1042" type="#_x0000_t75" style="width:18.15pt;height:19.75pt" o:ole="">
+        <w:object w:dxaOrig="360" w:dyaOrig="400" w14:anchorId="1EAB9500">
+          <v:shape id="_x0000_i1042" type="#_x0000_t75" style="width:18pt;height:19.75pt" o:ole="">
             <v:imagedata r:id="rId43" o:title=""/>
           </v:shape>
-          <o:OLEObject Type="Embed" ProgID="Equation.DSMT4" ShapeID="_x0000_i1042" DrawAspect="Content" ObjectID="_1313741388" r:id="rId44"/>
+          <o:OLEObject Type="Embed" ProgID="Equation.DSMT4" ShapeID="_x0000_i1042" DrawAspect="Content" ObjectID="_1314696729" r:id="rId44"/>
         </w:object>
       </w:r>
       <w:r>
@@ -4551,11 +4556,11 @@
           <w:color w:val="000000"/>
           <w:position w:val="-12"/>
         </w:rPr>
-        <w:object w:dxaOrig="380" w:dyaOrig="380">
+        <w:object w:dxaOrig="380" w:dyaOrig="380" w14:anchorId="377FECD4">
           <v:shape id="_x0000_i1043" type="#_x0000_t75" style="width:19.75pt;height:19.75pt" o:ole="">
             <v:imagedata r:id="rId45" o:title=""/>
           </v:shape>
-          <o:OLEObject Type="Embed" ProgID="Equation.DSMT4" ShapeID="_x0000_i1043" DrawAspect="Content" ObjectID="_1313741389" r:id="rId46"/>
+          <o:OLEObject Type="Embed" ProgID="Equation.DSMT4" ShapeID="_x0000_i1043" DrawAspect="Content" ObjectID="_1314696730" r:id="rId46"/>
         </w:object>
       </w:r>
       <w:r>
@@ -4711,11 +4716,11 @@
           <w:color w:val="000000"/>
           <w:position w:val="-30"/>
         </w:rPr>
-        <w:object w:dxaOrig="1620" w:dyaOrig="680">
-          <v:shape id="_x0000_i1044" type="#_x0000_t75" style="width:81.05pt;height:33.6pt" o:ole="">
+        <w:object w:dxaOrig="1620" w:dyaOrig="680" w14:anchorId="41AD53F6">
+          <v:shape id="_x0000_i1044" type="#_x0000_t75" style="width:81.3pt;height:33.7pt" o:ole="">
             <v:imagedata r:id="rId47" o:title=""/>
           </v:shape>
-          <o:OLEObject Type="Embed" ProgID="Equation.DSMT4" ShapeID="_x0000_i1044" DrawAspect="Content" ObjectID="_1313741390" r:id="rId48"/>
+          <o:OLEObject Type="Embed" ProgID="Equation.DSMT4" ShapeID="_x0000_i1044" DrawAspect="Content" ObjectID="_1314696731" r:id="rId48"/>
         </w:object>
       </w:r>
       <w:r>
@@ -4828,11 +4833,11 @@
           <w:color w:val="000000"/>
           <w:position w:val="-12"/>
         </w:rPr>
-        <w:object w:dxaOrig="380" w:dyaOrig="380">
+        <w:object w:dxaOrig="380" w:dyaOrig="380" w14:anchorId="317AE121">
           <v:shape id="_x0000_i1045" type="#_x0000_t75" style="width:19.75pt;height:19.75pt" o:ole="">
             <v:imagedata r:id="rId49" o:title=""/>
           </v:shape>
-          <o:OLEObject Type="Embed" ProgID="Equation.DSMT4" ShapeID="_x0000_i1045" DrawAspect="Content" ObjectID="_1313741391" r:id="rId50"/>
+          <o:OLEObject Type="Embed" ProgID="Equation.DSMT4" ShapeID="_x0000_i1045" DrawAspect="Content" ObjectID="_1314696732" r:id="rId50"/>
         </w:object>
       </w:r>
       <w:r>
@@ -4931,11 +4936,11 @@
         <w:rPr>
           <w:position w:val="-30"/>
         </w:rPr>
-        <w:object w:dxaOrig="720" w:dyaOrig="680">
-          <v:shape id="_x0000_i1046" type="#_x0000_t75" style="width:36.25pt;height:33.6pt" o:ole="">
+        <w:object w:dxaOrig="720" w:dyaOrig="680" w14:anchorId="521B83E2">
+          <v:shape id="_x0000_i1046" type="#_x0000_t75" style="width:36pt;height:33.7pt" o:ole="">
             <v:imagedata r:id="rId51" o:title=""/>
           </v:shape>
-          <o:OLEObject Type="Embed" ProgID="Equation.DSMT4" ShapeID="_x0000_i1046" DrawAspect="Content" ObjectID="_1313741392" r:id="rId52"/>
+          <o:OLEObject Type="Embed" ProgID="Equation.DSMT4" ShapeID="_x0000_i1046" DrawAspect="Content" ObjectID="_1314696733" r:id="rId52"/>
         </w:object>
       </w:r>
       <w:r>
@@ -4945,11 +4950,11 @@
         <w:rPr>
           <w:position w:val="-14"/>
         </w:rPr>
-        <w:object w:dxaOrig="279" w:dyaOrig="380">
-          <v:shape id="_x0000_i1047" type="#_x0000_t75" style="width:14.4pt;height:19.75pt" o:ole="">
+        <w:object w:dxaOrig="279" w:dyaOrig="380" w14:anchorId="049F473A">
+          <v:shape id="_x0000_i1047" type="#_x0000_t75" style="width:14.5pt;height:19.75pt" o:ole="">
             <v:imagedata r:id="rId53" o:title=""/>
           </v:shape>
-          <o:OLEObject Type="Embed" ProgID="Equation.DSMT4" ShapeID="_x0000_i1047" DrawAspect="Content" ObjectID="_1313741393" r:id="rId54"/>
+          <o:OLEObject Type="Embed" ProgID="Equation.DSMT4" ShapeID="_x0000_i1047" DrawAspect="Content" ObjectID="_1314696734" r:id="rId54"/>
         </w:object>
       </w:r>
       <w:r>
@@ -5561,7 +5566,7 @@
         <w:rPr>
           <w:noProof/>
         </w:rPr>
-        <w:pict>
+        <w:pict w14:anchorId="6D7C328A">
           <v:shape id="_x0000_s1027" type="#_x0000_t202" style="position:absolute;left:0;text-align:left;margin-left:-40.85pt;margin-top:69.7pt;width:45pt;height:18pt;z-index:251656192" filled="f" stroked="f">
             <v:textbox>
               <w:txbxContent>
@@ -6088,7 +6093,7 @@
         <w:rPr>
           <w:noProof/>
         </w:rPr>
-        <w:pict>
+        <w:pict w14:anchorId="50ABDA5C">
           <v:shape id="_x0000_s1028" type="#_x0000_t202" style="position:absolute;left:0;text-align:left;margin-left:-37.95pt;margin-top:-41.95pt;width:45pt;height:18pt;z-index:251658240" filled="f" stroked="f">
             <v:textbox>
               <w:txbxContent>
@@ -6547,7 +6552,7 @@
         <w:rPr>
           <w:noProof/>
         </w:rPr>
-        <w:pict>
+        <w:pict w14:anchorId="6BE4C992">
           <v:shape id="_x0000_s1029" type="#_x0000_t202" style="position:absolute;left:0;text-align:left;margin-left:-37.95pt;margin-top:11.15pt;width:45pt;height:18pt;z-index:251659264" filled="f" stroked="f">
             <v:textbox>
               <w:txbxContent>
@@ -14537,11 +14542,11 @@
                 <w:rPr>
                   <w:position w:val="-12"/>
                 </w:rPr>
-                <w:object w:dxaOrig="220" w:dyaOrig="360">
-                  <v:shape id="_x0000_i1048" type="#_x0000_t75" style="width:11.2pt;height:18.15pt" o:ole="">
+                <w:object w:dxaOrig="220" w:dyaOrig="360" w14:anchorId="4315D130">
+                  <v:shape id="_x0000_i1048" type="#_x0000_t75" style="width:11.05pt;height:18pt" o:ole="">
                     <v:imagedata r:id="rId55" o:title=""/>
                   </v:shape>
-                  <o:OLEObject Type="Embed" ProgID="Equation.DSMT4" ShapeID="_x0000_i1048" DrawAspect="Content" ObjectID="_1313741394" r:id="rId56"/>
+                  <o:OLEObject Type="Embed" ProgID="Equation.DSMT4" ShapeID="_x0000_i1048" DrawAspect="Content" ObjectID="_1314696735" r:id="rId56"/>
                 </w:object>
               </w:r>
             </w:ins>
@@ -14616,11 +14621,11 @@
                 <w:rPr>
                   <w:position w:val="-12"/>
                 </w:rPr>
-                <w:object w:dxaOrig="340" w:dyaOrig="380">
-                  <v:shape id="_x0000_i1049" type="#_x0000_t75" style="width:17.05pt;height:19.75pt" o:ole="">
+                <w:object w:dxaOrig="340" w:dyaOrig="380" w14:anchorId="3706EEB0">
+                  <v:shape id="_x0000_i1049" type="#_x0000_t75" style="width:16.85pt;height:19.75pt" o:ole="">
                     <v:imagedata r:id="rId57" o:title=""/>
                   </v:shape>
-                  <o:OLEObject Type="Embed" ProgID="Equation.DSMT4" ShapeID="_x0000_i1049" DrawAspect="Content" ObjectID="_1313741395" r:id="rId58"/>
+                  <o:OLEObject Type="Embed" ProgID="Equation.DSMT4" ShapeID="_x0000_i1049" DrawAspect="Content" ObjectID="_1314696736" r:id="rId58"/>
                 </w:object>
               </w:r>
             </w:ins>
@@ -14869,11 +14874,11 @@
                 <w:rPr>
                   <w:position w:val="-12"/>
                 </w:rPr>
-                <w:object w:dxaOrig="260" w:dyaOrig="360">
-                  <v:shape id="_x0000_i1050" type="#_x0000_t75" style="width:13.35pt;height:18.15pt" o:ole="">
+                <w:object w:dxaOrig="260" w:dyaOrig="360" w14:anchorId="1FFF9E05">
+                  <v:shape id="_x0000_i1050" type="#_x0000_t75" style="width:13.35pt;height:18pt" o:ole="">
                     <v:imagedata r:id="rId59" o:title=""/>
                   </v:shape>
-                  <o:OLEObject Type="Embed" ProgID="Equation.DSMT4" ShapeID="_x0000_i1050" DrawAspect="Content" ObjectID="_1313741396" r:id="rId60"/>
+                  <o:OLEObject Type="Embed" ProgID="Equation.DSMT4" ShapeID="_x0000_i1050" DrawAspect="Content" ObjectID="_1314696737" r:id="rId60"/>
                 </w:object>
               </w:r>
             </w:ins>
@@ -14920,11 +14925,13 @@
             </w:ins>
           </w:p>
         </w:tc>
+        <w:bookmarkStart w:id="362" w:name="_GoBack"/>
+        <w:bookmarkEnd w:id="362"/>
       </w:tr>
       <w:tr>
         <w:trPr>
           <w:trHeight w:val="626"/>
-          <w:ins w:id="362" w:author="tgw" w:date="2010-04-29T10:42:00Z"/>
+          <w:ins w:id="363" w:author="tgw" w:date="2010-04-29T10:42:00Z"/>
         </w:trPr>
         <w:tc>
           <w:tcPr>
@@ -14941,20 +14948,20 @@
               <w:adjustRightInd w:val="0"/>
               <w:jc w:val="center"/>
               <w:rPr>
-                <w:ins w:id="363" w:author="tgw" w:date="2010-04-29T10:42:00Z"/>
+                <w:ins w:id="364" w:author="tgw" w:date="2010-04-29T10:42:00Z"/>
                 <w:i/>
               </w:rPr>
             </w:pPr>
-            <w:ins w:id="364" w:author="tgw" w:date="2010-04-29T10:42:00Z">
+            <w:ins w:id="365" w:author="tgw" w:date="2010-04-29T10:42:00Z">
               <w:r>
                 <w:rPr>
                   <w:position w:val="-14"/>
                 </w:rPr>
-                <w:object w:dxaOrig="279" w:dyaOrig="380">
-                  <v:shape id="_x0000_i1051" type="#_x0000_t75" style="width:14.4pt;height:19.75pt" o:ole="">
+                <w:object w:dxaOrig="279" w:dyaOrig="380" w14:anchorId="2C5DF59E">
+                  <v:shape id="_x0000_i1051" type="#_x0000_t75" style="width:14.5pt;height:19.75pt" o:ole="">
                     <v:imagedata r:id="rId61" o:title=""/>
                   </v:shape>
-                  <o:OLEObject Type="Embed" ProgID="Equation.DSMT4" ShapeID="_x0000_i1051" DrawAspect="Content" ObjectID="_1313741397" r:id="rId62"/>
+                  <o:OLEObject Type="Embed" ProgID="Equation.DSMT4" ShapeID="_x0000_i1051" DrawAspect="Content" ObjectID="_1314696738" r:id="rId62"/>
                 </w:object>
               </w:r>
             </w:ins>
@@ -14971,10 +14978,10 @@
               <w:autoSpaceDN w:val="0"/>
               <w:adjustRightInd w:val="0"/>
               <w:rPr>
-                <w:ins w:id="365" w:author="tgw" w:date="2010-04-29T10:42:00Z"/>
+                <w:ins w:id="366" w:author="tgw" w:date="2010-04-29T10:42:00Z"/>
               </w:rPr>
             </w:pPr>
-            <w:ins w:id="366" w:author="tgw" w:date="2010-04-29T10:42:00Z">
+            <w:ins w:id="367" w:author="tgw" w:date="2010-04-29T10:42:00Z">
               <w:r>
                 <w:t xml:space="preserve">The relative contribution of species </w:t>
               </w:r>
@@ -15003,7 +15010,7 @@
       <w:tr>
         <w:trPr>
           <w:trHeight w:val="626"/>
-          <w:ins w:id="367" w:author="tgw" w:date="2010-04-29T10:42:00Z"/>
+          <w:ins w:id="368" w:author="tgw" w:date="2010-04-29T10:42:00Z"/>
         </w:trPr>
         <w:tc>
           <w:tcPr>
@@ -15020,12 +15027,12 @@
               <w:adjustRightInd w:val="0"/>
               <w:jc w:val="center"/>
               <w:rPr>
-                <w:ins w:id="368" w:author="tgw" w:date="2010-04-29T10:42:00Z"/>
+                <w:ins w:id="369" w:author="tgw" w:date="2010-04-29T10:42:00Z"/>
                 <w:i/>
               </w:rPr>
             </w:pPr>
             <w:proofErr w:type="spellStart"/>
-            <w:ins w:id="369" w:author="tgw" w:date="2010-04-29T10:42:00Z">
+            <w:ins w:id="370" w:author="tgw" w:date="2010-04-29T10:42:00Z">
               <w:r>
                 <w:rPr>
                   <w:i/>
@@ -15063,10 +15070,10 @@
               <w:autoSpaceDN w:val="0"/>
               <w:adjustRightInd w:val="0"/>
               <w:rPr>
-                <w:ins w:id="370" w:author="tgw" w:date="2010-04-29T10:42:00Z"/>
+                <w:ins w:id="371" w:author="tgw" w:date="2010-04-29T10:42:00Z"/>
               </w:rPr>
             </w:pPr>
-            <w:ins w:id="371" w:author="tgw" w:date="2010-04-29T10:42:00Z">
+            <w:ins w:id="372" w:author="tgw" w:date="2010-04-29T10:42:00Z">
               <w:r>
                 <w:t xml:space="preserve">The effective diversity perceived by species </w:t>
               </w:r>
@@ -15085,7 +15092,7 @@
       <w:tr>
         <w:trPr>
           <w:trHeight w:val="626"/>
-          <w:ins w:id="372" w:author="tgw" w:date="2010-04-29T10:42:00Z"/>
+          <w:ins w:id="373" w:author="tgw" w:date="2010-04-29T10:42:00Z"/>
         </w:trPr>
         <w:tc>
           <w:tcPr>
@@ -15102,20 +15109,20 @@
               <w:adjustRightInd w:val="0"/>
               <w:jc w:val="center"/>
               <w:rPr>
-                <w:ins w:id="373" w:author="tgw" w:date="2010-04-29T10:42:00Z"/>
+                <w:ins w:id="374" w:author="tgw" w:date="2010-04-29T10:42:00Z"/>
               </w:rPr>
             </w:pPr>
-            <w:ins w:id="374" w:author="tgw" w:date="2010-04-29T10:42:00Z">
+            <w:ins w:id="375" w:author="tgw" w:date="2010-04-29T10:42:00Z">
               <w:r>
                 <w:rPr>
                   <w:color w:val="000000"/>
                   <w:position w:val="-14"/>
                 </w:rPr>
-                <w:object w:dxaOrig="360" w:dyaOrig="400">
-                  <v:shape id="_x0000_i1052" type="#_x0000_t75" style="width:18.15pt;height:19.75pt" o:ole="">
+                <w:object w:dxaOrig="360" w:dyaOrig="400" w14:anchorId="2BA47309">
+                  <v:shape id="_x0000_i1052" type="#_x0000_t75" style="width:18pt;height:19.75pt" o:ole="">
                     <v:imagedata r:id="rId63" o:title=""/>
                   </v:shape>
-                  <o:OLEObject Type="Embed" ProgID="Equation.DSMT4" ShapeID="_x0000_i1052" DrawAspect="Content" ObjectID="_1313741398" r:id="rId64"/>
+                  <o:OLEObject Type="Embed" ProgID="Equation.DSMT4" ShapeID="_x0000_i1052" DrawAspect="Content" ObjectID="_1314696739" r:id="rId64"/>
                 </w:object>
               </w:r>
             </w:ins>
@@ -15132,10 +15139,10 @@
               <w:autoSpaceDN w:val="0"/>
               <w:adjustRightInd w:val="0"/>
               <w:rPr>
-                <w:ins w:id="375" w:author="tgw" w:date="2010-04-29T10:42:00Z"/>
+                <w:ins w:id="376" w:author="tgw" w:date="2010-04-29T10:42:00Z"/>
               </w:rPr>
             </w:pPr>
-            <w:ins w:id="376" w:author="tgw" w:date="2010-04-29T10:42:00Z">
+            <w:ins w:id="377" w:author="tgw" w:date="2010-04-29T10:42:00Z">
               <w:r>
                 <w:rPr>
                   <w:color w:val="000000"/>
@@ -15169,7 +15176,7 @@
       <w:tr>
         <w:trPr>
           <w:trHeight w:val="626"/>
-          <w:ins w:id="377" w:author="tgw" w:date="2010-04-29T10:42:00Z"/>
+          <w:ins w:id="378" w:author="tgw" w:date="2010-04-29T10:42:00Z"/>
         </w:trPr>
         <w:tc>
           <w:tcPr>
@@ -15188,11 +15195,11 @@
               <w:adjustRightInd w:val="0"/>
               <w:jc w:val="center"/>
               <w:rPr>
-                <w:ins w:id="378" w:author="tgw" w:date="2010-04-29T10:42:00Z"/>
+                <w:ins w:id="379" w:author="tgw" w:date="2010-04-29T10:42:00Z"/>
               </w:rPr>
             </w:pPr>
             <w:proofErr w:type="spellStart"/>
-            <w:ins w:id="379" w:author="tgw" w:date="2010-04-29T10:42:00Z">
+            <w:ins w:id="380" w:author="tgw" w:date="2010-04-29T10:42:00Z">
               <w:r>
                 <w:rPr>
                   <w:i/>
@@ -15233,10 +15240,10 @@
               <w:autoSpaceDN w:val="0"/>
               <w:adjustRightInd w:val="0"/>
               <w:rPr>
-                <w:ins w:id="380" w:author="tgw" w:date="2010-04-29T10:42:00Z"/>
+                <w:ins w:id="381" w:author="tgw" w:date="2010-04-29T10:42:00Z"/>
               </w:rPr>
             </w:pPr>
-            <w:ins w:id="381" w:author="tgw" w:date="2010-04-29T10:42:00Z">
+            <w:ins w:id="382" w:author="tgw" w:date="2010-04-29T10:42:00Z">
               <w:r>
                 <w:t xml:space="preserve">The </w:t>
               </w:r>
@@ -15280,7 +15287,7 @@
         <w:adjustRightInd w:val="0"/>
         <w:spacing w:line="480" w:lineRule="auto"/>
         <w:rPr>
-          <w:ins w:id="382" w:author="tgw" w:date="2010-04-29T10:43:00Z"/>
+          <w:ins w:id="383" w:author="tgw" w:date="2010-04-29T10:43:00Z"/>
           <w:b/>
         </w:rPr>
       </w:pPr>
@@ -15288,11 +15295,11 @@
     <w:p>
       <w:pPr>
         <w:rPr>
-          <w:ins w:id="383" w:author="tgw" w:date="2010-04-29T10:43:00Z"/>
+          <w:ins w:id="384" w:author="tgw" w:date="2010-04-29T10:43:00Z"/>
           <w:b/>
         </w:rPr>
       </w:pPr>
-      <w:ins w:id="384" w:author="tgw" w:date="2010-04-29T10:43:00Z">
+      <w:ins w:id="385" w:author="tgw" w:date="2010-04-29T10:43:00Z">
         <w:r>
           <w:rPr>
             <w:b/>
@@ -15353,7 +15360,7 @@
       <w:r>
         <w:t xml:space="preserve"> </w:t>
       </w:r>
-      <w:ins w:id="385" w:author="tgw" w:date="2010-04-29T10:37:00Z">
+      <w:ins w:id="386" w:author="tgw" w:date="2010-04-29T10:37:00Z">
         <w:r>
           <w:t xml:space="preserve"> </w:t>
         </w:r>
@@ -15361,7 +15368,7 @@
       <w:r>
         <w:t xml:space="preserve">A is a “symmetric” community in which all pair-wise interactions are identical in strength and frequency, B is a “varying” community in pair-wise interactions vary among species, C is a community in which a foundation </w:t>
       </w:r>
-      <w:del w:id="386" w:author="tgw" w:date="2010-04-29T10:37:00Z">
+      <w:del w:id="387" w:author="tgw" w:date="2010-04-29T10:37:00Z">
         <w:r>
           <w:delText xml:space="preserve"> </w:delText>
         </w:r>
@@ -15369,7 +15376,7 @@
       <w:r>
         <w:t xml:space="preserve">species defines community interactions. </w:t>
       </w:r>
-      <w:ins w:id="387" w:author="tgw" w:date="2010-04-29T10:37:00Z">
+      <w:ins w:id="388" w:author="tgw" w:date="2010-04-29T10:37:00Z">
         <w:r>
           <w:t xml:space="preserve"> </w:t>
         </w:r>
@@ -15499,7 +15506,7 @@
       <w:r>
         <w:t xml:space="preserve"> species in the community. </w:t>
       </w:r>
-      <w:ins w:id="388" w:author="tgw" w:date="2010-04-29T10:37:00Z">
+      <w:ins w:id="389" w:author="tgw" w:date="2010-04-29T10:37:00Z">
         <w:r>
           <w:t xml:space="preserve"> </w:t>
         </w:r>
@@ -15550,7 +15557,7 @@
         <w:t>species’average</w:t>
       </w:r>
       <w:proofErr w:type="spellEnd"/>
-      <w:del w:id="389" w:author="tgw" w:date="2010-04-29T10:38:00Z">
+      <w:del w:id="390" w:author="tgw" w:date="2010-04-29T10:38:00Z">
         <w:r>
           <w:delText xml:space="preserve"> </w:delText>
         </w:r>
@@ -15566,14 +15573,14 @@
         <w:adjustRightInd w:val="0"/>
         <w:spacing w:line="480" w:lineRule="auto"/>
         <w:rPr>
-          <w:del w:id="390" w:author="tgw" w:date="2010-04-29T10:42:00Z"/>
+          <w:del w:id="391" w:author="tgw" w:date="2010-04-29T10:42:00Z"/>
           <w:b/>
         </w:rPr>
       </w:pPr>
       <w:r>
         <w:br w:type="page"/>
       </w:r>
-      <w:ins w:id="391" w:author="tgw" w:date="2010-04-29T10:42:00Z">
+      <w:ins w:id="392" w:author="tgw" w:date="2010-04-29T10:42:00Z">
         <w:r>
           <w:rPr>
             <w:b/>
@@ -15582,7 +15589,7 @@
           <w:t xml:space="preserve"> </w:t>
         </w:r>
       </w:ins>
-      <w:del w:id="392" w:author="tgw" w:date="2010-04-29T10:42:00Z">
+      <w:del w:id="393" w:author="tgw" w:date="2010-04-29T10:42:00Z">
         <w:r>
           <w:rPr>
             <w:b/>
@@ -15598,7 +15605,7 @@
         <w:adjustRightInd w:val="0"/>
         <w:spacing w:line="480" w:lineRule="auto"/>
         <w:rPr>
-          <w:del w:id="393" w:author="tgw" w:date="2010-04-29T10:42:00Z"/>
+          <w:del w:id="394" w:author="tgw" w:date="2010-04-29T10:42:00Z"/>
         </w:rPr>
       </w:pPr>
     </w:p>
@@ -15609,10 +15616,10 @@
         <w:adjustRightInd w:val="0"/>
         <w:spacing w:line="480" w:lineRule="auto"/>
         <w:rPr>
-          <w:del w:id="394" w:author="tgw" w:date="2010-04-29T10:42:00Z"/>
-        </w:rPr>
-      </w:pPr>
-      <w:del w:id="395" w:author="tgw" w:date="2010-04-29T10:42:00Z">
+          <w:del w:id="395" w:author="tgw" w:date="2010-04-29T10:42:00Z"/>
+        </w:rPr>
+      </w:pPr>
+      <w:del w:id="396" w:author="tgw" w:date="2010-04-29T10:42:00Z">
         <w:r>
           <w:delText>Table 1.  List and definition of terms used in the theory.</w:delText>
         </w:r>
@@ -15633,7 +15640,7 @@
       </w:tblGrid>
       <w:tr>
         <w:trPr>
-          <w:del w:id="396" w:author="tgw" w:date="2010-04-29T10:42:00Z"/>
+          <w:del w:id="397" w:author="tgw" w:date="2010-04-29T10:42:00Z"/>
         </w:trPr>
         <w:tc>
           <w:tcPr>
@@ -15651,13 +15658,13 @@
               <w:adjustRightInd w:val="0"/>
               <w:spacing w:line="480" w:lineRule="auto"/>
               <w:rPr>
-                <w:del w:id="397" w:author="tgw" w:date="2010-04-29T10:42:00Z"/>
+                <w:del w:id="398" w:author="tgw" w:date="2010-04-29T10:42:00Z"/>
                 <w:i/>
                 <w:iCs/>
                 <w:color w:val="000000"/>
               </w:rPr>
             </w:pPr>
-            <w:del w:id="398" w:author="tgw" w:date="2010-04-29T10:42:00Z">
+            <w:del w:id="399" w:author="tgw" w:date="2010-04-29T10:42:00Z">
               <w:r>
                 <w:rPr>
                   <w:i/>
@@ -15684,13 +15691,13 @@
               <w:adjustRightInd w:val="0"/>
               <w:spacing w:line="480" w:lineRule="auto"/>
               <w:rPr>
-                <w:del w:id="399" w:author="tgw" w:date="2010-04-29T10:42:00Z"/>
+                <w:del w:id="400" w:author="tgw" w:date="2010-04-29T10:42:00Z"/>
                 <w:i/>
                 <w:iCs/>
                 <w:color w:val="000000"/>
               </w:rPr>
             </w:pPr>
-            <w:del w:id="400" w:author="tgw" w:date="2010-04-29T10:42:00Z">
+            <w:del w:id="401" w:author="tgw" w:date="2010-04-29T10:42:00Z">
               <w:r>
                 <w:rPr>
                   <w:i/>
@@ -15706,7 +15713,7 @@
       <w:tr>
         <w:trPr>
           <w:trHeight w:val="626"/>
-          <w:del w:id="401" w:author="tgw" w:date="2010-04-29T10:42:00Z"/>
+          <w:del w:id="402" w:author="tgw" w:date="2010-04-29T10:42:00Z"/>
         </w:trPr>
         <w:tc>
           <w:tcPr>
@@ -15723,11 +15730,11 @@
               <w:adjustRightInd w:val="0"/>
               <w:spacing w:line="480" w:lineRule="auto"/>
               <w:rPr>
-                <w:del w:id="402" w:author="tgw" w:date="2010-04-29T10:42:00Z"/>
+                <w:del w:id="403" w:author="tgw" w:date="2010-04-29T10:42:00Z"/>
                 <w:color w:val="000000"/>
               </w:rPr>
             </w:pPr>
-            <w:del w:id="403" w:author="tgw" w:date="2010-04-29T10:42:00Z">
+            <w:del w:id="404" w:author="tgw" w:date="2010-04-29T10:42:00Z">
               <w:r>
                 <w:rPr>
                   <w:i/>
@@ -15758,11 +15765,11 @@
               <w:adjustRightInd w:val="0"/>
               <w:spacing w:line="480" w:lineRule="auto"/>
               <w:rPr>
-                <w:del w:id="404" w:author="tgw" w:date="2010-04-29T10:42:00Z"/>
+                <w:del w:id="405" w:author="tgw" w:date="2010-04-29T10:42:00Z"/>
                 <w:color w:val="000000"/>
               </w:rPr>
             </w:pPr>
-            <w:del w:id="405" w:author="tgw" w:date="2010-04-29T10:42:00Z">
+            <w:del w:id="406" w:author="tgw" w:date="2010-04-29T10:42:00Z">
               <w:r>
                 <w:rPr>
                   <w:color w:val="000000"/>
@@ -15795,7 +15802,7 @@
       <w:tr>
         <w:trPr>
           <w:trHeight w:val="626"/>
-          <w:del w:id="406" w:author="tgw" w:date="2010-04-29T10:42:00Z"/>
+          <w:del w:id="407" w:author="tgw" w:date="2010-04-29T10:42:00Z"/>
         </w:trPr>
         <w:tc>
           <w:tcPr>
@@ -15812,12 +15819,12 @@
               <w:adjustRightInd w:val="0"/>
               <w:spacing w:line="480" w:lineRule="auto"/>
               <w:rPr>
-                <w:del w:id="407" w:author="tgw" w:date="2010-04-29T10:42:00Z"/>
+                <w:del w:id="408" w:author="tgw" w:date="2010-04-29T10:42:00Z"/>
                 <w:color w:val="000000"/>
                 <w:vertAlign w:val="subscript"/>
               </w:rPr>
             </w:pPr>
-            <w:del w:id="408" w:author="tgw" w:date="2010-04-29T10:42:00Z">
+            <w:del w:id="409" w:author="tgw" w:date="2010-04-29T10:42:00Z">
               <w:r>
                 <w:rPr>
                   <w:i/>
@@ -15848,11 +15855,11 @@
               <w:adjustRightInd w:val="0"/>
               <w:spacing w:line="480" w:lineRule="auto"/>
               <w:rPr>
-                <w:del w:id="409" w:author="tgw" w:date="2010-04-29T10:42:00Z"/>
+                <w:del w:id="410" w:author="tgw" w:date="2010-04-29T10:42:00Z"/>
                 <w:color w:val="000000"/>
               </w:rPr>
             </w:pPr>
-            <w:del w:id="410" w:author="tgw" w:date="2010-04-29T10:42:00Z">
+            <w:del w:id="411" w:author="tgw" w:date="2010-04-29T10:42:00Z">
               <w:r>
                 <w:delText>P</w:delText>
               </w:r>
@@ -15881,7 +15888,7 @@
       <w:tr>
         <w:trPr>
           <w:trHeight w:val="626"/>
-          <w:del w:id="411" w:author="tgw" w:date="2010-04-29T10:42:00Z"/>
+          <w:del w:id="412" w:author="tgw" w:date="2010-04-29T10:42:00Z"/>
         </w:trPr>
         <w:tc>
           <w:tcPr>
@@ -15898,11 +15905,11 @@
               <w:adjustRightInd w:val="0"/>
               <w:spacing w:line="480" w:lineRule="auto"/>
               <w:rPr>
-                <w:del w:id="412" w:author="tgw" w:date="2010-04-29T10:42:00Z"/>
+                <w:del w:id="413" w:author="tgw" w:date="2010-04-29T10:42:00Z"/>
                 <w:color w:val="000000"/>
               </w:rPr>
             </w:pPr>
-            <w:del w:id="413" w:author="tgw" w:date="2010-04-29T10:42:00Z">
+            <w:del w:id="414" w:author="tgw" w:date="2010-04-29T10:42:00Z">
               <w:r>
                 <w:rPr>
                   <w:i/>
@@ -15933,11 +15940,11 @@
               <w:adjustRightInd w:val="0"/>
               <w:spacing w:line="480" w:lineRule="auto"/>
               <w:rPr>
-                <w:del w:id="414" w:author="tgw" w:date="2010-04-29T10:42:00Z"/>
+                <w:del w:id="415" w:author="tgw" w:date="2010-04-29T10:42:00Z"/>
                 <w:color w:val="000000"/>
               </w:rPr>
             </w:pPr>
-            <w:del w:id="415" w:author="tgw" w:date="2010-04-29T10:42:00Z">
+            <w:del w:id="416" w:author="tgw" w:date="2010-04-29T10:42:00Z">
               <w:r>
                 <w:rPr>
                   <w:color w:val="000000"/>
@@ -15971,7 +15978,7 @@
       <w:tr>
         <w:trPr>
           <w:trHeight w:val="626"/>
-          <w:del w:id="416" w:author="tgw" w:date="2010-04-29T10:42:00Z"/>
+          <w:del w:id="417" w:author="tgw" w:date="2010-04-29T10:42:00Z"/>
         </w:trPr>
         <w:tc>
           <w:tcPr>
@@ -15988,13 +15995,13 @@
               <w:adjustRightInd w:val="0"/>
               <w:spacing w:line="480" w:lineRule="auto"/>
               <w:rPr>
-                <w:del w:id="417" w:author="tgw" w:date="2010-04-29T10:42:00Z"/>
+                <w:del w:id="418" w:author="tgw" w:date="2010-04-29T10:42:00Z"/>
                 <w:rFonts w:ascii="Symbol" w:hAnsi="Symbol"/>
                 <w:i/>
                 <w:color w:val="000000"/>
               </w:rPr>
             </w:pPr>
-            <w:del w:id="418" w:author="tgw" w:date="2010-04-29T10:42:00Z">
+            <w:del w:id="419" w:author="tgw" w:date="2010-04-29T10:42:00Z">
               <w:r>
                 <w:rPr>
                   <w:rFonts w:ascii="Symbol" w:hAnsi="Symbol"/>
@@ -16024,10 +16031,10 @@
               <w:adjustRightInd w:val="0"/>
               <w:spacing w:line="480" w:lineRule="auto"/>
               <w:rPr>
-                <w:del w:id="419" w:author="tgw" w:date="2010-04-29T10:42:00Z"/>
+                <w:del w:id="420" w:author="tgw" w:date="2010-04-29T10:42:00Z"/>
               </w:rPr>
             </w:pPr>
-            <w:del w:id="420" w:author="tgw" w:date="2010-04-29T10:42:00Z">
+            <w:del w:id="421" w:author="tgw" w:date="2010-04-29T10:42:00Z">
               <w:r>
                 <w:delText xml:space="preserve">Optimum trait value for each context </w:delText>
               </w:r>
@@ -16044,7 +16051,7 @@
       <w:tr>
         <w:trPr>
           <w:trHeight w:val="626"/>
-          <w:del w:id="421" w:author="tgw" w:date="2010-04-29T10:42:00Z"/>
+          <w:del w:id="422" w:author="tgw" w:date="2010-04-29T10:42:00Z"/>
         </w:trPr>
         <w:tc>
           <w:tcPr>
@@ -16061,12 +16068,12 @@
               <w:adjustRightInd w:val="0"/>
               <w:spacing w:line="480" w:lineRule="auto"/>
               <w:rPr>
-                <w:del w:id="422" w:author="tgw" w:date="2010-04-29T10:42:00Z"/>
+                <w:del w:id="423" w:author="tgw" w:date="2010-04-29T10:42:00Z"/>
                 <w:rFonts w:ascii="Symbol" w:hAnsi="Symbol"/>
                 <w:color w:val="000000"/>
               </w:rPr>
             </w:pPr>
-            <w:del w:id="423" w:author="tgw" w:date="2010-04-29T10:42:00Z">
+            <w:del w:id="424" w:author="tgw" w:date="2010-04-29T10:42:00Z">
               <w:r>
                 <w:rPr>
                   <w:rFonts w:ascii="Symbol" w:hAnsi="Symbol"/>
@@ -16090,11 +16097,11 @@
               <w:adjustRightInd w:val="0"/>
               <w:spacing w:line="480" w:lineRule="auto"/>
               <w:rPr>
-                <w:del w:id="424" w:author="tgw" w:date="2010-04-29T10:42:00Z"/>
+                <w:del w:id="425" w:author="tgw" w:date="2010-04-29T10:42:00Z"/>
                 <w:color w:val="000000"/>
               </w:rPr>
             </w:pPr>
-            <w:del w:id="425" w:author="tgw" w:date="2010-04-29T10:42:00Z">
+            <w:del w:id="426" w:author="tgw" w:date="2010-04-29T10:42:00Z">
               <w:r>
                 <w:delText>S</w:delText>
               </w:r>
@@ -16114,7 +16121,7 @@
       <w:tr>
         <w:trPr>
           <w:trHeight w:val="626"/>
-          <w:del w:id="426" w:author="tgw" w:date="2010-04-29T10:42:00Z"/>
+          <w:del w:id="427" w:author="tgw" w:date="2010-04-29T10:42:00Z"/>
         </w:trPr>
         <w:tc>
           <w:tcPr>
@@ -16131,21 +16138,21 @@
               <w:adjustRightInd w:val="0"/>
               <w:spacing w:line="480" w:lineRule="auto"/>
               <w:rPr>
-                <w:del w:id="427" w:author="tgw" w:date="2010-04-29T10:42:00Z"/>
+                <w:del w:id="428" w:author="tgw" w:date="2010-04-29T10:42:00Z"/>
                 <w:b/>
                 <w:i/>
               </w:rPr>
             </w:pPr>
-            <w:del w:id="428" w:author="tgw" w:date="2010-04-29T10:42:00Z">
+            <w:del w:id="429" w:author="tgw" w:date="2010-04-29T10:42:00Z">
               <w:r>
                 <w:rPr>
                   <w:position w:val="-12"/>
                 </w:rPr>
-                <w:object w:dxaOrig="220" w:dyaOrig="360">
-                  <v:shape id="_x0000_i1053" type="#_x0000_t75" style="width:11.2pt;height:18.15pt" o:ole="">
+                <w:object w:dxaOrig="220" w:dyaOrig="360" w14:anchorId="5EDDE26E">
+                  <v:shape id="_x0000_i1053" type="#_x0000_t75" style="width:11.05pt;height:18pt" o:ole="">
                     <v:imagedata r:id="rId65" o:title=""/>
                   </v:shape>
-                  <o:OLEObject Type="Embed" ProgID="Equation.DSMT4" ShapeID="_x0000_i1053" DrawAspect="Content" ObjectID="_1313741399" r:id="rId66"/>
+                  <o:OLEObject Type="Embed" ProgID="Equation.DSMT4" ShapeID="_x0000_i1053" DrawAspect="Content" ObjectID="_1314696740" r:id="rId66"/>
                 </w:object>
               </w:r>
             </w:del>
@@ -16163,10 +16170,10 @@
               <w:adjustRightInd w:val="0"/>
               <w:spacing w:line="480" w:lineRule="auto"/>
               <w:rPr>
-                <w:del w:id="429" w:author="tgw" w:date="2010-04-29T10:42:00Z"/>
+                <w:del w:id="430" w:author="tgw" w:date="2010-04-29T10:42:00Z"/>
               </w:rPr>
             </w:pPr>
-            <w:del w:id="430" w:author="tgw" w:date="2010-04-29T10:42:00Z">
+            <w:del w:id="431" w:author="tgw" w:date="2010-04-29T10:42:00Z">
               <w:r>
                 <w:delText xml:space="preserve">Mean of trait </w:delText>
               </w:r>
@@ -16192,7 +16199,7 @@
       <w:tr>
         <w:trPr>
           <w:trHeight w:val="626"/>
-          <w:del w:id="431" w:author="tgw" w:date="2010-04-29T10:42:00Z"/>
+          <w:del w:id="432" w:author="tgw" w:date="2010-04-29T10:42:00Z"/>
         </w:trPr>
         <w:tc>
           <w:tcPr>
@@ -16209,21 +16216,21 @@
               <w:adjustRightInd w:val="0"/>
               <w:spacing w:line="480" w:lineRule="auto"/>
               <w:rPr>
-                <w:del w:id="432" w:author="tgw" w:date="2010-04-29T10:42:00Z"/>
+                <w:del w:id="433" w:author="tgw" w:date="2010-04-29T10:42:00Z"/>
                 <w:b/>
                 <w:i/>
               </w:rPr>
             </w:pPr>
-            <w:del w:id="433" w:author="tgw" w:date="2010-04-29T10:42:00Z">
+            <w:del w:id="434" w:author="tgw" w:date="2010-04-29T10:42:00Z">
               <w:r>
                 <w:rPr>
                   <w:position w:val="-12"/>
                 </w:rPr>
-                <w:object w:dxaOrig="340" w:dyaOrig="380">
-                  <v:shape id="_x0000_i1054" type="#_x0000_t75" style="width:17.05pt;height:19.75pt" o:ole="">
+                <w:object w:dxaOrig="340" w:dyaOrig="380" w14:anchorId="01447EB7">
+                  <v:shape id="_x0000_i1054" type="#_x0000_t75" style="width:16.85pt;height:19.75pt" o:ole="">
                     <v:imagedata r:id="rId67" o:title=""/>
                   </v:shape>
-                  <o:OLEObject Type="Embed" ProgID="Equation.DSMT4" ShapeID="_x0000_i1054" DrawAspect="Content" ObjectID="_1313741400" r:id="rId68"/>
+                  <o:OLEObject Type="Embed" ProgID="Equation.DSMT4" ShapeID="_x0000_i1054" DrawAspect="Content" ObjectID="_1314696741" r:id="rId68"/>
                 </w:object>
               </w:r>
             </w:del>
@@ -16241,10 +16248,10 @@
               <w:adjustRightInd w:val="0"/>
               <w:spacing w:line="480" w:lineRule="auto"/>
               <w:rPr>
-                <w:del w:id="434" w:author="tgw" w:date="2010-04-29T10:42:00Z"/>
+                <w:del w:id="435" w:author="tgw" w:date="2010-04-29T10:42:00Z"/>
               </w:rPr>
             </w:pPr>
-            <w:del w:id="435" w:author="tgw" w:date="2010-04-29T10:42:00Z">
+            <w:del w:id="436" w:author="tgw" w:date="2010-04-29T10:42:00Z">
               <w:r>
                 <w:delText xml:space="preserve">Variance of trait </w:delText>
               </w:r>
@@ -16270,7 +16277,7 @@
       <w:tr>
         <w:trPr>
           <w:trHeight w:val="626"/>
-          <w:del w:id="436" w:author="tgw" w:date="2010-04-29T10:42:00Z"/>
+          <w:del w:id="437" w:author="tgw" w:date="2010-04-29T10:42:00Z"/>
         </w:trPr>
         <w:tc>
           <w:tcPr>
@@ -16287,11 +16294,11 @@
               <w:adjustRightInd w:val="0"/>
               <w:spacing w:line="480" w:lineRule="auto"/>
               <w:rPr>
-                <w:del w:id="437" w:author="tgw" w:date="2010-04-29T10:42:00Z"/>
+                <w:del w:id="438" w:author="tgw" w:date="2010-04-29T10:42:00Z"/>
                 <w:i/>
               </w:rPr>
             </w:pPr>
-            <w:del w:id="438" w:author="tgw" w:date="2010-04-29T10:42:00Z">
+            <w:del w:id="439" w:author="tgw" w:date="2010-04-29T10:42:00Z">
               <w:r>
                 <w:rPr>
                   <w:rFonts w:ascii="Symbol" w:hAnsi="Symbol"/>
@@ -16328,10 +16335,10 @@
               <w:adjustRightInd w:val="0"/>
               <w:spacing w:line="480" w:lineRule="auto"/>
               <w:rPr>
-                <w:del w:id="439" w:author="tgw" w:date="2010-04-29T10:42:00Z"/>
+                <w:del w:id="440" w:author="tgw" w:date="2010-04-29T10:42:00Z"/>
               </w:rPr>
             </w:pPr>
-            <w:del w:id="440" w:author="tgw" w:date="2010-04-29T10:42:00Z">
+            <w:del w:id="441" w:author="tgw" w:date="2010-04-29T10:42:00Z">
               <w:r>
                 <w:delText xml:space="preserve">A scalar that converts units of species </w:delText>
               </w:r>
@@ -16360,7 +16367,7 @@
       <w:tr>
         <w:trPr>
           <w:trHeight w:val="626"/>
-          <w:del w:id="441" w:author="tgw" w:date="2010-04-29T10:42:00Z"/>
+          <w:del w:id="442" w:author="tgw" w:date="2010-04-29T10:42:00Z"/>
         </w:trPr>
         <w:tc>
           <w:tcPr>
@@ -16377,11 +16384,11 @@
               <w:adjustRightInd w:val="0"/>
               <w:spacing w:line="480" w:lineRule="auto"/>
               <w:rPr>
-                <w:del w:id="442" w:author="tgw" w:date="2010-04-29T10:42:00Z"/>
+                <w:del w:id="443" w:author="tgw" w:date="2010-04-29T10:42:00Z"/>
                 <w:i/>
               </w:rPr>
             </w:pPr>
-            <w:del w:id="443" w:author="tgw" w:date="2010-04-29T10:42:00Z">
+            <w:del w:id="444" w:author="tgw" w:date="2010-04-29T10:42:00Z">
               <w:r>
                 <w:rPr>
                   <w:i/>
@@ -16410,10 +16417,10 @@
               <w:adjustRightInd w:val="0"/>
               <w:spacing w:line="480" w:lineRule="auto"/>
               <w:rPr>
-                <w:del w:id="444" w:author="tgw" w:date="2010-04-29T10:42:00Z"/>
+                <w:del w:id="445" w:author="tgw" w:date="2010-04-29T10:42:00Z"/>
               </w:rPr>
             </w:pPr>
-            <w:del w:id="445" w:author="tgw" w:date="2010-04-29T10:42:00Z">
+            <w:del w:id="446" w:author="tgw" w:date="2010-04-29T10:42:00Z">
               <w:r>
                 <w:delText xml:space="preserve">Fitness for individuals of species </w:delText>
               </w:r>
@@ -16439,7 +16446,7 @@
       <w:tr>
         <w:trPr>
           <w:trHeight w:val="626"/>
-          <w:del w:id="446" w:author="tgw" w:date="2010-04-29T10:42:00Z"/>
+          <w:del w:id="447" w:author="tgw" w:date="2010-04-29T10:42:00Z"/>
         </w:trPr>
         <w:tc>
           <w:tcPr>
@@ -16456,20 +16463,20 @@
               <w:adjustRightInd w:val="0"/>
               <w:spacing w:line="480" w:lineRule="auto"/>
               <w:rPr>
-                <w:del w:id="447" w:author="tgw" w:date="2010-04-29T10:42:00Z"/>
+                <w:del w:id="448" w:author="tgw" w:date="2010-04-29T10:42:00Z"/>
                 <w:i/>
               </w:rPr>
             </w:pPr>
-            <w:del w:id="448" w:author="tgw" w:date="2010-04-29T10:42:00Z">
+            <w:del w:id="449" w:author="tgw" w:date="2010-04-29T10:42:00Z">
               <w:r>
                 <w:rPr>
                   <w:position w:val="-12"/>
                 </w:rPr>
-                <w:object w:dxaOrig="260" w:dyaOrig="360">
-                  <v:shape id="_x0000_i1055" type="#_x0000_t75" style="width:13.35pt;height:18.15pt" o:ole="">
+                <w:object w:dxaOrig="260" w:dyaOrig="360" w14:anchorId="3BBDE369">
+                  <v:shape id="_x0000_i1055" type="#_x0000_t75" style="width:13.35pt;height:18pt" o:ole="">
                     <v:imagedata r:id="rId69" o:title=""/>
                   </v:shape>
-                  <o:OLEObject Type="Embed" ProgID="Equation.DSMT4" ShapeID="_x0000_i1055" DrawAspect="Content" ObjectID="_1313741401" r:id="rId70"/>
+                  <o:OLEObject Type="Embed" ProgID="Equation.DSMT4" ShapeID="_x0000_i1055" DrawAspect="Content" ObjectID="_1314696742" r:id="rId70"/>
                 </w:object>
               </w:r>
             </w:del>
@@ -16487,10 +16494,10 @@
               <w:adjustRightInd w:val="0"/>
               <w:spacing w:line="480" w:lineRule="auto"/>
               <w:rPr>
-                <w:del w:id="449" w:author="tgw" w:date="2010-04-29T10:42:00Z"/>
+                <w:del w:id="450" w:author="tgw" w:date="2010-04-29T10:42:00Z"/>
               </w:rPr>
             </w:pPr>
-            <w:del w:id="450" w:author="tgw" w:date="2010-04-29T10:42:00Z">
+            <w:del w:id="451" w:author="tgw" w:date="2010-04-29T10:42:00Z">
               <w:r>
                 <w:delText xml:space="preserve">The total opportunity for selection on a single trait </w:delText>
               </w:r>
@@ -16519,7 +16526,7 @@
       <w:tr>
         <w:trPr>
           <w:trHeight w:val="626"/>
-          <w:del w:id="451" w:author="tgw" w:date="2010-04-29T10:42:00Z"/>
+          <w:del w:id="452" w:author="tgw" w:date="2010-04-29T10:42:00Z"/>
         </w:trPr>
         <w:tc>
           <w:tcPr>
@@ -16536,20 +16543,20 @@
               <w:adjustRightInd w:val="0"/>
               <w:spacing w:line="480" w:lineRule="auto"/>
               <w:rPr>
-                <w:del w:id="452" w:author="tgw" w:date="2010-04-29T10:42:00Z"/>
+                <w:del w:id="453" w:author="tgw" w:date="2010-04-29T10:42:00Z"/>
                 <w:i/>
               </w:rPr>
             </w:pPr>
-            <w:del w:id="453" w:author="tgw" w:date="2010-04-29T10:42:00Z">
+            <w:del w:id="454" w:author="tgw" w:date="2010-04-29T10:42:00Z">
               <w:r>
                 <w:rPr>
                   <w:position w:val="-14"/>
                 </w:rPr>
-                <w:object w:dxaOrig="279" w:dyaOrig="380">
-                  <v:shape id="_x0000_i1056" type="#_x0000_t75" style="width:14.4pt;height:19.75pt" o:ole="">
+                <w:object w:dxaOrig="279" w:dyaOrig="380" w14:anchorId="7EC9FE12">
+                  <v:shape id="_x0000_i1056" type="#_x0000_t75" style="width:14.5pt;height:19.75pt" o:ole="">
                     <v:imagedata r:id="rId71" o:title=""/>
                   </v:shape>
-                  <o:OLEObject Type="Embed" ProgID="Equation.DSMT4" ShapeID="_x0000_i1056" DrawAspect="Content" ObjectID="_1313741402" r:id="rId72"/>
+                  <o:OLEObject Type="Embed" ProgID="Equation.DSMT4" ShapeID="_x0000_i1056" DrawAspect="Content" ObjectID="_1314696743" r:id="rId72"/>
                 </w:object>
               </w:r>
             </w:del>
@@ -16567,10 +16574,10 @@
               <w:adjustRightInd w:val="0"/>
               <w:spacing w:line="480" w:lineRule="auto"/>
               <w:rPr>
-                <w:del w:id="454" w:author="tgw" w:date="2010-04-29T10:42:00Z"/>
+                <w:del w:id="455" w:author="tgw" w:date="2010-04-29T10:42:00Z"/>
               </w:rPr>
             </w:pPr>
-            <w:del w:id="455" w:author="tgw" w:date="2010-04-29T10:42:00Z">
+            <w:del w:id="456" w:author="tgw" w:date="2010-04-29T10:42:00Z">
               <w:r>
                 <w:delText xml:space="preserve">The relative contribution of species </w:delText>
               </w:r>
@@ -16599,7 +16606,7 @@
       <w:tr>
         <w:trPr>
           <w:trHeight w:val="626"/>
-          <w:del w:id="456" w:author="tgw" w:date="2010-04-29T10:42:00Z"/>
+          <w:del w:id="457" w:author="tgw" w:date="2010-04-29T10:42:00Z"/>
         </w:trPr>
         <w:tc>
           <w:tcPr>
@@ -16616,11 +16623,11 @@
               <w:adjustRightInd w:val="0"/>
               <w:spacing w:line="480" w:lineRule="auto"/>
               <w:rPr>
-                <w:del w:id="457" w:author="tgw" w:date="2010-04-29T10:42:00Z"/>
+                <w:del w:id="458" w:author="tgw" w:date="2010-04-29T10:42:00Z"/>
                 <w:i/>
               </w:rPr>
             </w:pPr>
-            <w:del w:id="458" w:author="tgw" w:date="2010-04-29T10:42:00Z">
+            <w:del w:id="459" w:author="tgw" w:date="2010-04-29T10:42:00Z">
               <w:r>
                 <w:rPr>
                   <w:i/>
@@ -16649,10 +16656,10 @@
               <w:adjustRightInd w:val="0"/>
               <w:spacing w:line="480" w:lineRule="auto"/>
               <w:rPr>
-                <w:del w:id="459" w:author="tgw" w:date="2010-04-29T10:42:00Z"/>
+                <w:del w:id="460" w:author="tgw" w:date="2010-04-29T10:42:00Z"/>
               </w:rPr>
             </w:pPr>
-            <w:del w:id="460" w:author="tgw" w:date="2010-04-29T10:42:00Z">
+            <w:del w:id="461" w:author="tgw" w:date="2010-04-29T10:42:00Z">
               <w:r>
                 <w:delText xml:space="preserve">The effective diversity perceived by species </w:delText>
               </w:r>
@@ -16669,7 +16676,7 @@
       <w:tr>
         <w:trPr>
           <w:trHeight w:val="626"/>
-          <w:del w:id="461" w:author="tgw" w:date="2010-04-29T10:42:00Z"/>
+          <w:del w:id="462" w:author="tgw" w:date="2010-04-29T10:42:00Z"/>
         </w:trPr>
         <w:tc>
           <w:tcPr>
@@ -16686,20 +16693,20 @@
               <w:adjustRightInd w:val="0"/>
               <w:spacing w:line="480" w:lineRule="auto"/>
               <w:rPr>
-                <w:del w:id="462" w:author="tgw" w:date="2010-04-29T10:42:00Z"/>
+                <w:del w:id="463" w:author="tgw" w:date="2010-04-29T10:42:00Z"/>
               </w:rPr>
             </w:pPr>
-            <w:del w:id="463" w:author="tgw" w:date="2010-04-29T10:42:00Z">
+            <w:del w:id="464" w:author="tgw" w:date="2010-04-29T10:42:00Z">
               <w:r>
                 <w:rPr>
                   <w:color w:val="000000"/>
                   <w:position w:val="-14"/>
                 </w:rPr>
-                <w:object w:dxaOrig="360" w:dyaOrig="400">
-                  <v:shape id="_x0000_i1057" type="#_x0000_t75" style="width:18.15pt;height:19.75pt" o:ole="">
+                <w:object w:dxaOrig="360" w:dyaOrig="400" w14:anchorId="2624F66C">
+                  <v:shape id="_x0000_i1057" type="#_x0000_t75" style="width:18pt;height:19.75pt" o:ole="">
                     <v:imagedata r:id="rId73" o:title=""/>
                   </v:shape>
-                  <o:OLEObject Type="Embed" ProgID="Equation.DSMT4" ShapeID="_x0000_i1057" DrawAspect="Content" ObjectID="_1313741403" r:id="rId74"/>
+                  <o:OLEObject Type="Embed" ProgID="Equation.DSMT4" ShapeID="_x0000_i1057" DrawAspect="Content" ObjectID="_1314696744" r:id="rId74"/>
                 </w:object>
               </w:r>
             </w:del>
@@ -16717,10 +16724,10 @@
               <w:adjustRightInd w:val="0"/>
               <w:spacing w:line="480" w:lineRule="auto"/>
               <w:rPr>
-                <w:del w:id="464" w:author="tgw" w:date="2010-04-29T10:42:00Z"/>
+                <w:del w:id="465" w:author="tgw" w:date="2010-04-29T10:42:00Z"/>
               </w:rPr>
             </w:pPr>
-            <w:del w:id="465" w:author="tgw" w:date="2010-04-29T10:42:00Z">
+            <w:del w:id="466" w:author="tgw" w:date="2010-04-29T10:42:00Z">
               <w:r>
                 <w:rPr>
                   <w:color w:val="000000"/>
@@ -16754,7 +16761,7 @@
       <w:tr>
         <w:trPr>
           <w:trHeight w:val="626"/>
-          <w:del w:id="466" w:author="tgw" w:date="2010-04-29T10:42:00Z"/>
+          <w:del w:id="467" w:author="tgw" w:date="2010-04-29T10:42:00Z"/>
         </w:trPr>
         <w:tc>
           <w:tcPr>
@@ -16773,10 +16780,10 @@
               <w:adjustRightInd w:val="0"/>
               <w:spacing w:line="480" w:lineRule="auto"/>
               <w:rPr>
-                <w:del w:id="467" w:author="tgw" w:date="2010-04-29T10:42:00Z"/>
+                <w:del w:id="468" w:author="tgw" w:date="2010-04-29T10:42:00Z"/>
               </w:rPr>
             </w:pPr>
-            <w:del w:id="468" w:author="tgw" w:date="2010-04-29T10:42:00Z">
+            <w:del w:id="469" w:author="tgw" w:date="2010-04-29T10:42:00Z">
               <w:r>
                 <w:rPr>
                   <w:i/>
@@ -16817,10 +16824,10 @@
               <w:adjustRightInd w:val="0"/>
               <w:spacing w:line="480" w:lineRule="auto"/>
               <w:rPr>
-                <w:del w:id="469" w:author="tgw" w:date="2010-04-29T10:42:00Z"/>
+                <w:del w:id="470" w:author="tgw" w:date="2010-04-29T10:42:00Z"/>
               </w:rPr>
             </w:pPr>
-            <w:del w:id="470" w:author="tgw" w:date="2010-04-29T10:42:00Z">
+            <w:del w:id="471" w:author="tgw" w:date="2010-04-29T10:42:00Z">
               <w:r>
                 <w:delText xml:space="preserve">The </w:delText>
               </w:r>
@@ -16866,8 +16873,8 @@
         <w:rPr>
           <w:noProof/>
         </w:rPr>
-        <w:pict>
-          <v:shape id="Picture 19" o:spid="_x0000_i1058" type="#_x0000_t75" style="width:428.25pt;height:346.65pt;visibility:visible">
+        <w:pict w14:anchorId="730E46B4">
+          <v:shape id="Picture 19" o:spid="_x0000_i1058" type="#_x0000_t75" style="width:428.5pt;height:346.65pt;visibility:visible">
             <v:imagedata r:id="rId75" o:title=""/>
           </v:shape>
         </w:pict>
@@ -16890,7 +16897,7 @@
       <w:r>
         <w:t xml:space="preserve">Figure 1. </w:t>
       </w:r>
-      <w:del w:id="471" w:author="tgw" w:date="2010-04-29T10:40:00Z">
+      <w:del w:id="472" w:author="tgw" w:date="2010-04-29T10:40:00Z">
         <w:r>
           <w:delText>Four communities with identical number of species that vary in the structure of interactions</w:delText>
         </w:r>
@@ -16906,8 +16913,8 @@
           <w:noProof/>
         </w:rPr>
         <w:lastRenderedPageBreak/>
-        <w:pict>
-          <v:shape id="Picture 20" o:spid="_x0000_i1059" type="#_x0000_t75" style="width:430.4pt;height:271.45pt;visibility:visible">
+        <w:pict w14:anchorId="05BB4D72">
+          <v:shape id="Picture 20" o:spid="_x0000_i1059" type="#_x0000_t75" style="width:430.25pt;height:271.15pt;visibility:visible">
             <v:imagedata r:id="rId76" o:title=""/>
           </v:shape>
         </w:pict>
@@ -16923,7 +16930,7 @@
       <w:r>
         <w:t xml:space="preserve">Figure 2.  </w:t>
       </w:r>
-      <w:del w:id="472" w:author="tgw" w:date="2010-04-29T10:40:00Z">
+      <w:del w:id="473" w:author="tgw" w:date="2010-04-29T10:40:00Z">
         <w:r>
           <w:delText xml:space="preserve">Variation in strength and number of interactions reduces species’ effective community diversity.  </w:delText>
         </w:r>
@@ -16936,8 +16943,8 @@
           <w:noProof/>
         </w:rPr>
         <w:lastRenderedPageBreak/>
-        <w:pict>
-          <v:shape id="Picture 21" o:spid="_x0000_i1060" type="#_x0000_t75" style="width:429.85pt;height:270.95pt;visibility:visible">
+        <w:pict w14:anchorId="7D96D12C">
+          <v:shape id="Picture 21" o:spid="_x0000_i1060" type="#_x0000_t75" style="width:429.7pt;height:271.15pt;visibility:visible">
             <v:imagedata r:id="rId77" o:title=""/>
           </v:shape>
         </w:pict>
@@ -16960,21 +16967,21 @@
       <w:r>
         <w:t xml:space="preserve">Figure </w:t>
       </w:r>
-      <w:commentRangeStart w:id="473"/>
+      <w:commentRangeStart w:id="474"/>
       <w:r>
         <w:t>3</w:t>
       </w:r>
-      <w:commentRangeEnd w:id="473"/>
+      <w:commentRangeEnd w:id="474"/>
       <w:r>
         <w:rPr>
           <w:rStyle w:val="CommentReference"/>
         </w:rPr>
-        <w:commentReference w:id="473"/>
+        <w:commentReference w:id="474"/>
       </w:r>
       <w:r>
         <w:t xml:space="preserve">.  </w:t>
       </w:r>
-      <w:del w:id="474" w:author="tgw" w:date="2010-04-29T10:40:00Z">
+      <w:del w:id="475" w:author="tgw" w:date="2010-04-29T10:40:00Z">
         <w:r>
           <w:delText xml:space="preserve">The potential maximum covariance between fitness of species </w:delText>
         </w:r>
@@ -17017,8 +17024,8 @@
         <w:rPr>
           <w:noProof/>
         </w:rPr>
-        <w:pict>
-          <v:shape id="Picture 24" o:spid="_x0000_i1061" type="#_x0000_t75" style="width:411.2pt;height:393.6pt;visibility:visible">
+        <w:pict w14:anchorId="1DE37F1F">
+          <v:shape id="Picture 24" o:spid="_x0000_i1061" type="#_x0000_t75" style="width:411.1pt;height:393.7pt;visibility:visible">
             <v:imagedata r:id="rId78" o:title=""/>
           </v:shape>
         </w:pict>
@@ -17034,7 +17041,7 @@
       <w:r>
         <w:t xml:space="preserve">Figure 4.  </w:t>
       </w:r>
-      <w:del w:id="475" w:author="tgw" w:date="2010-04-29T10:40:00Z">
+      <w:del w:id="476" w:author="tgw" w:date="2010-04-29T10:40:00Z">
         <w:r>
           <w:delText xml:space="preserve">Changes in foundation species have much stronger effect on species’average  fitness than non-foundation species.  </w:delText>
         </w:r>
@@ -17054,7 +17061,7 @@
 
 <file path=word/comments.xml><?xml version="1.0" encoding="utf-8"?>
 <w:comments xmlns:wpc="http://schemas.microsoft.com/office/word/2010/wordprocessingCanvas" xmlns:mo="http://schemas.microsoft.com/office/mac/office/2008/main" xmlns:mc="http://schemas.openxmlformats.org/markup-compatibility/2006" xmlns:mv="urn:schemas-microsoft-com:mac:vml" xmlns:o="urn:schemas-microsoft-com:office:office" xmlns:r="http://schemas.openxmlformats.org/officeDocument/2006/relationships" xmlns:m="http://schemas.openxmlformats.org/officeDocument/2006/math" xmlns:v="urn:schemas-microsoft-com:vml" xmlns:wp14="http://schemas.microsoft.com/office/word/2010/wordprocessingDrawing" xmlns:wp="http://schemas.openxmlformats.org/drawingml/2006/wordprocessingDrawing" xmlns:w10="urn:schemas-microsoft-com:office:word" xmlns:w="http://schemas.openxmlformats.org/wordprocessingml/2006/main" xmlns:w14="http://schemas.microsoft.com/office/word/2010/wordml" xmlns:wpg="http://schemas.microsoft.com/office/word/2010/wordprocessingGroup" xmlns:wpi="http://schemas.microsoft.com/office/word/2010/wordprocessingInk" xmlns:wne="http://schemas.microsoft.com/office/word/2006/wordml" xmlns:wps="http://schemas.microsoft.com/office/word/2010/wordprocessingShape" mc:Ignorable="w14 wp14 mv">
-  <w:comment w:id="23" w:author="tgw" w:date="1919-04-12T25:52:00Z" w:initials="t">
+  <w:comment w:id="24" w:author="tgw" w:date="1919-04-12T25:52:00Z" w:initials="t">
     <w:p>
       <w:pPr>
         <w:pStyle w:val="CommentText"/>
@@ -17070,7 +17077,7 @@
       </w:r>
     </w:p>
   </w:comment>
-  <w:comment w:id="26" w:author="Matthew K. Lau" w:date="2013-09-03T17:43:00Z" w:initials="MKL">
+  <w:comment w:id="27" w:author="Matthew K. Lau" w:date="2013-09-03T17:43:00Z" w:initials="MKL">
     <w:p>
       <w:pPr>
         <w:pStyle w:val="CommentText"/>
@@ -17211,7 +17218,7 @@
       </w:r>
     </w:p>
   </w:comment>
-  <w:comment w:id="473" w:author="tgw" w:date="1919-04-12T26:36:00Z" w:initials="t">
+  <w:comment w:id="474" w:author="tgw" w:date="1919-04-12T26:36:00Z" w:initials="t">
     <w:p>
       <w:pPr>
         <w:pStyle w:val="CommentText"/>
@@ -17345,7 +17352,7 @@
         <w:sz w:val="20"/>
         <w:szCs w:val="20"/>
       </w:rPr>
-      <w:t>2</w:t>
+      <w:t>1</w:t>
     </w:r>
     <w:r>
       <w:rPr>

</xml_diff>